<commit_message>
Finished LE_04-03. Missed something earlier
</commit_message>
<xml_diff>
--- a/Datenbanken/LE_04-03/LE-04-03.docx
+++ b/Datenbanken/LE_04-03/LE-04-03.docx
@@ -14,38 +14,37 @@
         </w:rPr>
         <w:t>LE_04-03</w:t>
       </w:r>
-    </w:p>
-    <w:p/>
-    <w:p>
-      <w:r>
-        <w:t xml:space="preserve">CREATE DATABASE </w:t>
-      </w:r>
-      <w:proofErr w:type="spellStart"/>
-      <w:r>
-        <w:t>constraints_datenbank</w:t>
-      </w:r>
-      <w:proofErr w:type="spellEnd"/>
-      <w:r>
-        <w:t>;</w:t>
-      </w:r>
-    </w:p>
-    <w:p>
-      <w:r>
-        <w:t xml:space="preserve">USE </w:t>
-      </w:r>
-      <w:proofErr w:type="spellStart"/>
-      <w:r>
-        <w:t>constraints_datenbank</w:t>
-      </w:r>
-      <w:proofErr w:type="spellEnd"/>
-      <w:r>
-        <w:t>;</w:t>
-      </w:r>
-    </w:p>
-    <w:p>
       <w:bookmarkStart w:id="0" w:name="_GoBack"/>
       <w:bookmarkEnd w:id="0"/>
     </w:p>
+    <w:p/>
+    <w:p>
+      <w:r>
+        <w:t xml:space="preserve">CREATE DATABASE </w:t>
+      </w:r>
+      <w:proofErr w:type="spellStart"/>
+      <w:r>
+        <w:t>constraints_datenbank</w:t>
+      </w:r>
+      <w:proofErr w:type="spellEnd"/>
+      <w:r>
+        <w:t>;</w:t>
+      </w:r>
+    </w:p>
+    <w:p>
+      <w:r>
+        <w:t xml:space="preserve">USE </w:t>
+      </w:r>
+      <w:proofErr w:type="spellStart"/>
+      <w:r>
+        <w:t>constraints_datenbank</w:t>
+      </w:r>
+      <w:proofErr w:type="spellEnd"/>
+      <w:r>
+        <w:t>;</w:t>
+      </w:r>
+    </w:p>
+    <w:p/>
     <w:p>
       <w:r>
         <w:t xml:space="preserve">CREATE TABLE </w:t>
@@ -258,11 +257,128 @@
       <w:proofErr w:type="spellStart"/>
       <w:proofErr w:type="gramEnd"/>
       <w:r>
+        <w:t>maschinenID</w:t>
+      </w:r>
+      <w:proofErr w:type="spellEnd"/>
+      <w:r>
+        <w:t>, variante)</w:t>
+      </w:r>
+    </w:p>
+    <w:p>
+      <w:r>
+        <w:t>);</w:t>
+      </w:r>
+    </w:p>
+    <w:p/>
+    <w:p>
+      <w:r>
+        <w:t xml:space="preserve">INSERT INTO </w:t>
+      </w:r>
+      <w:proofErr w:type="spellStart"/>
+      <w:proofErr w:type="gramStart"/>
+      <w:r>
+        <w:t>productionsmaschinen</w:t>
+      </w:r>
+      <w:proofErr w:type="spellEnd"/>
+      <w:r>
+        <w:t>(</w:t>
+      </w:r>
+      <w:proofErr w:type="spellStart"/>
+      <w:proofErr w:type="gramEnd"/>
+      <w:r>
+        <w:t>maschinenID</w:t>
+      </w:r>
+      <w:proofErr w:type="spellEnd"/>
+      <w:r>
+        <w:t xml:space="preserve">, variante, </w:t>
+      </w:r>
+      <w:proofErr w:type="spellStart"/>
+      <w:r>
+        <w:t>bezeichnung</w:t>
+      </w:r>
+      <w:proofErr w:type="spellEnd"/>
+      <w:r>
+        <w:t>)</w:t>
+      </w:r>
+    </w:p>
+    <w:p>
+      <w:r>
+        <w:t>VALUES (1, 1, 'Maschine Alpha'), (1, 2, 'Maschine Alpha Plus'), (2, 1, 'Maschine Beta'), (2, 2, 'Maschine Beta Plus');</w:t>
+      </w:r>
+    </w:p>
+    <w:p/>
+    <w:p>
+      <w:r>
+        <w:t xml:space="preserve">DROP TABLE </w:t>
+      </w:r>
+      <w:proofErr w:type="spellStart"/>
+      <w:r>
+        <w:t>productionsmaschinen</w:t>
+      </w:r>
+      <w:proofErr w:type="spellEnd"/>
+      <w:r>
+        <w:t>;</w:t>
+      </w:r>
+    </w:p>
+    <w:p/>
+    <w:p>
+      <w:r>
+        <w:lastRenderedPageBreak/>
+        <w:t xml:space="preserve">CREATE TABLE </w:t>
+      </w:r>
+      <w:proofErr w:type="spellStart"/>
+      <w:proofErr w:type="gramStart"/>
+      <w:r>
+        <w:t>Productionsmaschinen</w:t>
+      </w:r>
+      <w:proofErr w:type="spellEnd"/>
+      <w:r>
+        <w:t>(</w:t>
+      </w:r>
+      <w:proofErr w:type="gramEnd"/>
+    </w:p>
+    <w:p>
+      <w:r>
+        <w:tab/>
+      </w:r>
+      <w:proofErr w:type="spellStart"/>
+      <w:r>
         <w:t>globalID</w:t>
       </w:r>
       <w:proofErr w:type="spellEnd"/>
       <w:r>
-        <w:t xml:space="preserve">, </w:t>
+        <w:t xml:space="preserve"> INT AUTO_INCREMENT PRIMARY KEY,</w:t>
+      </w:r>
+    </w:p>
+    <w:p>
+      <w:r>
+        <w:t xml:space="preserve">    </w:t>
+      </w:r>
+      <w:proofErr w:type="spellStart"/>
+      <w:r>
+        <w:t>laufzeit</w:t>
+      </w:r>
+      <w:proofErr w:type="spellEnd"/>
+      <w:r>
+        <w:t xml:space="preserve"> INT,</w:t>
+      </w:r>
+    </w:p>
+    <w:p>
+      <w:r>
+        <w:t xml:space="preserve">    </w:t>
+      </w:r>
+      <w:proofErr w:type="spellStart"/>
+      <w:r>
+        <w:t>maxlaufzeit</w:t>
+      </w:r>
+      <w:proofErr w:type="spellEnd"/>
+      <w:r>
+        <w:t xml:space="preserve"> INT,</w:t>
+      </w:r>
+    </w:p>
+    <w:p>
+      <w:r>
+        <w:t xml:space="preserve">    </w:t>
       </w:r>
       <w:proofErr w:type="spellStart"/>
       <w:r>
@@ -270,7 +386,85 @@
       </w:r>
       <w:proofErr w:type="spellEnd"/>
       <w:r>
-        <w:t>, variante)</w:t>
+        <w:t xml:space="preserve"> INT,</w:t>
+      </w:r>
+    </w:p>
+    <w:p>
+      <w:r>
+        <w:t xml:space="preserve">    variante INT,</w:t>
+      </w:r>
+    </w:p>
+    <w:p>
+      <w:r>
+        <w:t xml:space="preserve">    </w:t>
+      </w:r>
+      <w:proofErr w:type="spellStart"/>
+      <w:r>
+        <w:t>bezeichnung</w:t>
+      </w:r>
+      <w:proofErr w:type="spellEnd"/>
+      <w:r>
+        <w:t xml:space="preserve"> </w:t>
+      </w:r>
+      <w:proofErr w:type="gramStart"/>
+      <w:r>
+        <w:t>VARCHAR(</w:t>
+      </w:r>
+      <w:proofErr w:type="gramEnd"/>
+      <w:r>
+        <w:t>200),</w:t>
+      </w:r>
+    </w:p>
+    <w:p>
+      <w:r>
+        <w:t xml:space="preserve">    </w:t>
+      </w:r>
+      <w:proofErr w:type="gramStart"/>
+      <w:r>
+        <w:t>UNIQUE(</w:t>
+      </w:r>
+      <w:proofErr w:type="spellStart"/>
+      <w:proofErr w:type="gramEnd"/>
+      <w:r>
+        <w:t>maschinenID</w:t>
+      </w:r>
+      <w:proofErr w:type="spellEnd"/>
+      <w:r>
+        <w:t>, variante),</w:t>
+      </w:r>
+    </w:p>
+    <w:p>
+      <w:r>
+        <w:t xml:space="preserve">    CONSTRAINT </w:t>
+      </w:r>
+      <w:proofErr w:type="spellStart"/>
+      <w:r>
+        <w:t>Productionsmaschinen</w:t>
+      </w:r>
+      <w:proofErr w:type="spellEnd"/>
+      <w:r>
+        <w:t xml:space="preserve"> </w:t>
+      </w:r>
+      <w:proofErr w:type="gramStart"/>
+      <w:r>
+        <w:t>CHECK(</w:t>
+      </w:r>
+      <w:proofErr w:type="spellStart"/>
+      <w:proofErr w:type="gramEnd"/>
+      <w:r>
+        <w:t>laufzeit</w:t>
+      </w:r>
+      <w:proofErr w:type="spellEnd"/>
+      <w:r>
+        <w:t xml:space="preserve"> &lt; </w:t>
+      </w:r>
+      <w:proofErr w:type="spellStart"/>
+      <w:r>
+        <w:t>maxlaufzeit</w:t>
+      </w:r>
+      <w:proofErr w:type="spellEnd"/>
+      <w:r>
+        <w:t>)</w:t>
       </w:r>
     </w:p>
     <w:p>
@@ -312,9 +506,10 @@
     </w:p>
     <w:p>
       <w:r>
-        <w:t>VALUES (1, 1, 'Maschine Alpha'), (1, 2, 'Maschine Alpha Plus'), (2, 1, 'Maschine Beta'), (2, 2, 'Maschine Beta Plus')</w:t>
-      </w:r>
-    </w:p>
+        <w:t>VALUES (1, 1, 'Maschine Alpha'), (1, 2, 'Maschine Alpha Plus')</w:t>
+      </w:r>
+    </w:p>
+    <w:p/>
     <w:sectPr>
       <w:pgSz w:w="11906" w:h="16838"/>
       <w:pgMar w:top="1417" w:right="1417" w:bottom="1134" w:left="1417" w:header="708" w:footer="708" w:gutter="0"/>

</xml_diff>